<commit_message>
adding 2 more extra use cases
</commit_message>
<xml_diff>
--- a/Use Case Description.docx
+++ b/Use Case Description.docx
@@ -1521,7 +1521,7 @@
                 <w:rFonts w:ascii="Times New Roman" w:cs="Times New Roman" w:eastAsia="Times New Roman" w:hAnsi="Times New Roman"/>
                 <w:rtl w:val="0"/>
               </w:rPr>
-              <w:t xml:space="preserve">Primary Actor : Logged in User</w:t>
+              <w:t xml:space="preserve">Primary Actor : Old User</w:t>
             </w:r>
           </w:p>
         </w:tc>
@@ -1568,9 +1568,16 @@
             </w:pPr>
             <w:r>
               <w:rPr>
-                <w:rtl w:val="0"/>
-              </w:rPr>
-              <w:t xml:space="preserve">logged in user: wants to edit his/her profile for more information and add profile picture for better appearance</w:t>
+                <w:rFonts w:ascii="Times New Roman" w:cs="Times New Roman" w:eastAsia="Times New Roman" w:hAnsi="Times New Roman"/>
+                <w:rtl w:val="0"/>
+              </w:rPr>
+              <w:t xml:space="preserve">Old </w:t>
+            </w:r>
+            <w:r>
+              <w:rPr>
+                <w:rtl w:val="0"/>
+              </w:rPr>
+              <w:t xml:space="preserve"> user: wants to edit his/her profile for more information and add profile picture for better appearance</w:t>
             </w:r>
           </w:p>
           <w:p>
@@ -1650,53 +1657,45 @@
           <w:p>
             <w:pPr>
               <w:spacing w:after="0" w:line="240" w:lineRule="auto"/>
-              <w:rPr>
-                <w:rFonts w:ascii="Times New Roman" w:cs="Times New Roman" w:eastAsia="Times New Roman" w:hAnsi="Times New Roman"/>
-              </w:rPr>
-            </w:pPr>
-            <w:r>
-              <w:rPr>
-                <w:rFonts w:ascii="Times New Roman" w:cs="Times New Roman" w:eastAsia="Times New Roman" w:hAnsi="Times New Roman"/>
-                <w:rtl w:val="0"/>
-              </w:rPr>
-              <w:t xml:space="preserve">Trigger:  user edit desired fields and save changes </w:t>
-            </w:r>
-          </w:p>
-          <w:p>
-            <w:pPr>
-              <w:spacing w:after="0" w:line="240" w:lineRule="auto"/>
-              <w:rPr/>
-            </w:pPr>
-            <w:r>
-              <w:rPr>
-                <w:rtl w:val="0"/>
-              </w:rPr>
-            </w:r>
-          </w:p>
-          <w:p>
-            <w:pPr>
-              <w:spacing w:after="0" w:line="240" w:lineRule="auto"/>
-              <w:rPr/>
-            </w:pPr>
-            <w:r>
-              <w:rPr>
-                <w:rtl w:val="0"/>
-              </w:rPr>
-            </w:r>
-          </w:p>
-          <w:p>
-            <w:pPr>
-              <w:spacing w:after="0" w:line="240" w:lineRule="auto"/>
-              <w:rPr>
-                <w:rFonts w:ascii="Times New Roman" w:cs="Times New Roman" w:eastAsia="Times New Roman" w:hAnsi="Times New Roman"/>
-              </w:rPr>
-            </w:pPr>
-            <w:r>
-              <w:rPr>
-                <w:rFonts w:ascii="Times New Roman" w:cs="Times New Roman" w:eastAsia="Times New Roman" w:hAnsi="Times New Roman"/>
-                <w:rtl w:val="0"/>
-              </w:rPr>
-              <w:t xml:space="preserve">Type : external</w:t>
+              <w:rPr/>
+            </w:pPr>
+            <w:r>
+              <w:rPr>
+                <w:rFonts w:ascii="Times New Roman" w:cs="Times New Roman" w:eastAsia="Times New Roman" w:hAnsi="Times New Roman"/>
+                <w:rtl w:val="0"/>
+              </w:rPr>
+              <w:t xml:space="preserve">Trigger:  the user will click on Profile managing Button and edit desired fields </w:t>
+            </w:r>
+            <w:r>
+              <w:rPr>
+                <w:rtl w:val="0"/>
+              </w:rPr>
+            </w:r>
+          </w:p>
+          <w:p>
+            <w:pPr>
+              <w:spacing w:after="0" w:line="240" w:lineRule="auto"/>
+              <w:rPr/>
+            </w:pPr>
+            <w:r>
+              <w:rPr>
+                <w:rtl w:val="0"/>
+              </w:rPr>
+            </w:r>
+          </w:p>
+          <w:p>
+            <w:pPr>
+              <w:spacing w:after="0" w:line="240" w:lineRule="auto"/>
+              <w:rPr>
+                <w:rFonts w:ascii="Times New Roman" w:cs="Times New Roman" w:eastAsia="Times New Roman" w:hAnsi="Times New Roman"/>
+              </w:rPr>
+            </w:pPr>
+            <w:r>
+              <w:rPr>
+                <w:rFonts w:ascii="Times New Roman" w:cs="Times New Roman" w:eastAsia="Times New Roman" w:hAnsi="Times New Roman"/>
+                <w:rtl w:val="0"/>
+              </w:rPr>
+              <w:t xml:space="preserve">Type : External</w:t>
             </w:r>
           </w:p>
         </w:tc>
@@ -2243,7 +2242,7 @@
                 <w:rFonts w:ascii="Times New Roman" w:cs="Times New Roman" w:eastAsia="Times New Roman" w:hAnsi="Times New Roman"/>
                 <w:rtl w:val="0"/>
               </w:rPr>
-              <w:t xml:space="preserve">Primary Actor : Logged in User</w:t>
+              <w:t xml:space="preserve">Primary Actor : Old  User</w:t>
             </w:r>
           </w:p>
         </w:tc>
@@ -2290,9 +2289,16 @@
             </w:pPr>
             <w:r>
               <w:rPr>
-                <w:rtl w:val="0"/>
-              </w:rPr>
-              <w:t xml:space="preserve">logged in user: wants to manage Ewallet </w:t>
+                <w:rFonts w:ascii="Times New Roman" w:cs="Times New Roman" w:eastAsia="Times New Roman" w:hAnsi="Times New Roman"/>
+                <w:rtl w:val="0"/>
+              </w:rPr>
+              <w:t xml:space="preserve">Old </w:t>
+            </w:r>
+            <w:r>
+              <w:rPr>
+                <w:rtl w:val="0"/>
+              </w:rPr>
+              <w:t xml:space="preserve"> user: wants to manage Ewallet </w:t>
             </w:r>
           </w:p>
           <w:p>
@@ -2328,38 +2334,31 @@
           <w:p>
             <w:pPr>
               <w:spacing w:after="0" w:line="240" w:lineRule="auto"/>
-              <w:rPr>
-                <w:rFonts w:ascii="Times New Roman" w:cs="Times New Roman" w:eastAsia="Times New Roman" w:hAnsi="Times New Roman"/>
-              </w:rPr>
-            </w:pPr>
-            <w:r>
-              <w:rPr>
-                <w:rFonts w:ascii="Times New Roman" w:cs="Times New Roman" w:eastAsia="Times New Roman" w:hAnsi="Times New Roman"/>
-                <w:rtl w:val="0"/>
-              </w:rPr>
-              <w:t xml:space="preserve">this Use Case show how user can </w:t>
-            </w:r>
-          </w:p>
-          <w:p>
-            <w:pPr>
-              <w:spacing w:after="0" w:line="240" w:lineRule="auto"/>
-              <w:rPr/>
-            </w:pPr>
-            <w:r>
-              <w:rPr>
-                <w:rtl w:val="0"/>
-              </w:rPr>
-            </w:r>
-          </w:p>
-          <w:p>
-            <w:pPr>
-              <w:spacing w:after="0" w:line="240" w:lineRule="auto"/>
-              <w:rPr/>
-            </w:pPr>
-            <w:r>
-              <w:rPr>
-                <w:rtl w:val="0"/>
-              </w:rPr>
+              <w:rPr/>
+            </w:pPr>
+            <w:r>
+              <w:rPr>
+                <w:rFonts w:ascii="Times New Roman" w:cs="Times New Roman" w:eastAsia="Times New Roman" w:hAnsi="Times New Roman"/>
+                <w:rtl w:val="0"/>
+              </w:rPr>
+              <w:t xml:space="preserve">this Use Case show how user can see her/his balance and last transactions and how he can charge </w:t>
+            </w:r>
+            <w:r>
+              <w:rPr>
+                <w:rtl w:val="0"/>
+              </w:rPr>
+            </w:r>
+          </w:p>
+          <w:p>
+            <w:pPr>
+              <w:spacing w:after="0" w:line="240" w:lineRule="auto"/>
+              <w:rPr/>
+            </w:pPr>
+            <w:r>
+              <w:rPr>
+                <w:rtl w:val="0"/>
+              </w:rPr>
+              <w:t xml:space="preserve">his/her account by credit card or scores</w:t>
             </w:r>
           </w:p>
         </w:tc>
@@ -2381,44 +2380,33 @@
                 <w:rFonts w:ascii="Times New Roman" w:cs="Times New Roman" w:eastAsia="Times New Roman" w:hAnsi="Times New Roman"/>
                 <w:rtl w:val="0"/>
               </w:rPr>
-              <w:t xml:space="preserve">Trigger:  User Send His phone number to Server while its not exist in Database</w:t>
-            </w:r>
-          </w:p>
-          <w:p>
-            <w:pPr>
-              <w:spacing w:after="0" w:line="240" w:lineRule="auto"/>
-              <w:rPr/>
-            </w:pPr>
-            <w:r>
-              <w:rPr>
-                <w:rtl w:val="0"/>
-              </w:rPr>
-            </w:r>
-          </w:p>
-          <w:p>
-            <w:pPr>
-              <w:spacing w:after="0" w:line="240" w:lineRule="auto"/>
-              <w:rPr/>
-            </w:pPr>
-            <w:r>
-              <w:rPr>
-                <w:rtl w:val="0"/>
-              </w:rPr>
-            </w:r>
-          </w:p>
-          <w:p>
-            <w:pPr>
-              <w:spacing w:after="0" w:line="240" w:lineRule="auto"/>
-              <w:rPr>
-                <w:rFonts w:ascii="Times New Roman" w:cs="Times New Roman" w:eastAsia="Times New Roman" w:hAnsi="Times New Roman"/>
-              </w:rPr>
-            </w:pPr>
-            <w:r>
-              <w:rPr>
-                <w:rFonts w:ascii="Times New Roman" w:cs="Times New Roman" w:eastAsia="Times New Roman" w:hAnsi="Times New Roman"/>
-                <w:rtl w:val="0"/>
-              </w:rPr>
-              <w:t xml:space="preserve">Type : </w:t>
+              <w:t xml:space="preserve">Trigger:  user click on Ewallet button </w:t>
+            </w:r>
+          </w:p>
+          <w:p>
+            <w:pPr>
+              <w:spacing w:after="0" w:line="240" w:lineRule="auto"/>
+              <w:rPr/>
+            </w:pPr>
+            <w:r>
+              <w:rPr>
+                <w:rtl w:val="0"/>
+              </w:rPr>
+            </w:r>
+          </w:p>
+          <w:p>
+            <w:pPr>
+              <w:spacing w:after="0" w:line="240" w:lineRule="auto"/>
+              <w:rPr>
+                <w:rFonts w:ascii="Times New Roman" w:cs="Times New Roman" w:eastAsia="Times New Roman" w:hAnsi="Times New Roman"/>
+              </w:rPr>
+            </w:pPr>
+            <w:r>
+              <w:rPr>
+                <w:rFonts w:ascii="Times New Roman" w:cs="Times New Roman" w:eastAsia="Times New Roman" w:hAnsi="Times New Roman"/>
+                <w:rtl w:val="0"/>
+              </w:rPr>
+              <w:t xml:space="preserve">Type : External</w:t>
             </w:r>
           </w:p>
         </w:tc>
@@ -2517,7 +2505,6 @@
                 <w:ilvl w:val="0"/>
                 <w:numId w:val="1"/>
               </w:numPr>
-              <w:spacing w:after="0" w:line="240" w:lineRule="auto"/>
               <w:ind w:left="720" w:hanging="360"/>
               <w:rPr>
                 <w:rFonts w:ascii="Times New Roman" w:cs="Times New Roman" w:eastAsia="Times New Roman" w:hAnsi="Times New Roman"/>
@@ -2528,7 +2515,20 @@
                 <w:rFonts w:ascii="Times New Roman" w:cs="Times New Roman" w:eastAsia="Times New Roman" w:hAnsi="Times New Roman"/>
                 <w:rtl w:val="0"/>
               </w:rPr>
-              <w:t xml:space="preserve">the user Enter his phone number and submit it</w:t>
+              <w:t xml:space="preserve">the user will click on </w:t>
+            </w:r>
+            <w:r>
+              <w:rPr>
+                <w:rtl w:val="0"/>
+              </w:rPr>
+              <w:t xml:space="preserve">Ewallet</w:t>
+            </w:r>
+            <w:r>
+              <w:rPr>
+                <w:rFonts w:ascii="Times New Roman" w:cs="Times New Roman" w:eastAsia="Times New Roman" w:hAnsi="Times New Roman"/>
+                <w:rtl w:val="0"/>
+              </w:rPr>
+              <w:t xml:space="preserve"> Button</w:t>
             </w:r>
           </w:p>
           <w:p>
@@ -2537,7 +2537,6 @@
                 <w:ilvl w:val="0"/>
                 <w:numId w:val="1"/>
               </w:numPr>
-              <w:spacing w:after="0" w:line="240" w:lineRule="auto"/>
               <w:ind w:left="720" w:hanging="360"/>
               <w:rPr>
                 <w:rFonts w:ascii="Times New Roman" w:cs="Times New Roman" w:eastAsia="Times New Roman" w:hAnsi="Times New Roman"/>
@@ -2548,7 +2547,7 @@
                 <w:rFonts w:ascii="Times New Roman" w:cs="Times New Roman" w:eastAsia="Times New Roman" w:hAnsi="Times New Roman"/>
                 <w:rtl w:val="0"/>
               </w:rPr>
-              <w:t xml:space="preserve">the phone number will be send to server and check there</w:t>
+              <w:t xml:space="preserve">List of his/her transactions and balance will be shown</w:t>
             </w:r>
           </w:p>
           <w:p>
@@ -2557,7 +2556,6 @@
                 <w:ilvl w:val="0"/>
                 <w:numId w:val="1"/>
               </w:numPr>
-              <w:spacing w:after="0" w:line="240" w:lineRule="auto"/>
               <w:ind w:left="720" w:hanging="360"/>
               <w:rPr>
                 <w:rFonts w:ascii="Times New Roman" w:cs="Times New Roman" w:eastAsia="Times New Roman" w:hAnsi="Times New Roman"/>
@@ -2568,27 +2566,7 @@
                 <w:rFonts w:ascii="Times New Roman" w:cs="Times New Roman" w:eastAsia="Times New Roman" w:hAnsi="Times New Roman"/>
                 <w:rtl w:val="0"/>
               </w:rPr>
-              <w:t xml:space="preserve">since his a new User so will be asked to enter his information</w:t>
-            </w:r>
-          </w:p>
-          <w:p>
-            <w:pPr>
-              <w:numPr>
-                <w:ilvl w:val="0"/>
-                <w:numId w:val="1"/>
-              </w:numPr>
-              <w:spacing w:after="0" w:line="240" w:lineRule="auto"/>
-              <w:ind w:left="720" w:hanging="360"/>
-              <w:rPr>
-                <w:rFonts w:ascii="Times New Roman" w:cs="Times New Roman" w:eastAsia="Times New Roman" w:hAnsi="Times New Roman"/>
-              </w:rPr>
-            </w:pPr>
-            <w:r>
-              <w:rPr>
-                <w:rFonts w:ascii="Times New Roman" w:cs="Times New Roman" w:eastAsia="Times New Roman" w:hAnsi="Times New Roman"/>
-                <w:rtl w:val="0"/>
-              </w:rPr>
-              <w:t xml:space="preserve">the user info will be send for server to be stored</w:t>
+              <w:t xml:space="preserve">user can charge his/her account </w:t>
             </w:r>
           </w:p>
           <w:p>
@@ -2634,22 +2612,20 @@
           </w:p>
           <w:p>
             <w:pPr>
-              <w:spacing w:after="0" w:line="240" w:lineRule="auto"/>
-              <w:rPr>
-                <w:rFonts w:ascii="Times New Roman" w:cs="Times New Roman" w:eastAsia="Times New Roman" w:hAnsi="Times New Roman"/>
-              </w:rPr>
-            </w:pPr>
-            <w:r>
-              <w:rPr>
-                <w:rFonts w:ascii="Times New Roman" w:cs="Times New Roman" w:eastAsia="Times New Roman" w:hAnsi="Times New Roman"/>
-                <w:rtl w:val="0"/>
-              </w:rPr>
-              <w:t xml:space="preserve">S-1: Check phone number by Server: </w:t>
-            </w:r>
-          </w:p>
-          <w:p>
-            <w:pPr>
-              <w:spacing w:after="0" w:line="240" w:lineRule="auto"/>
+              <w:rPr>
+                <w:rFonts w:ascii="Times New Roman" w:cs="Times New Roman" w:eastAsia="Times New Roman" w:hAnsi="Times New Roman"/>
+              </w:rPr>
+            </w:pPr>
+            <w:r>
+              <w:rPr>
+                <w:rFonts w:ascii="Times New Roman" w:cs="Times New Roman" w:eastAsia="Times New Roman" w:hAnsi="Times New Roman"/>
+                <w:rtl w:val="0"/>
+              </w:rPr>
+              <w:t xml:space="preserve">S-1: Showing last transactions and balance by Server: </w:t>
+            </w:r>
+          </w:p>
+          <w:p>
+            <w:pPr>
               <w:ind w:left="720" w:firstLine="720"/>
               <w:rPr>
                 <w:rFonts w:ascii="Times New Roman" w:cs="Times New Roman" w:eastAsia="Times New Roman" w:hAnsi="Times New Roman"/>
@@ -2660,12 +2636,11 @@
                 <w:rFonts w:ascii="Times New Roman" w:cs="Times New Roman" w:eastAsia="Times New Roman" w:hAnsi="Times New Roman"/>
                 <w:rtl w:val="0"/>
               </w:rPr>
-              <w:t xml:space="preserve">1- server will check database for finding a match with sent  phone number</w:t>
-            </w:r>
-          </w:p>
-          <w:p>
-            <w:pPr>
-              <w:spacing w:after="0" w:line="240" w:lineRule="auto"/>
+              <w:t xml:space="preserve">1- server will check database for finding a match fields for this profile</w:t>
+            </w:r>
+          </w:p>
+          <w:p>
+            <w:pPr>
               <w:ind w:left="720" w:firstLine="720"/>
               <w:rPr>
                 <w:rFonts w:ascii="Times New Roman" w:cs="Times New Roman" w:eastAsia="Times New Roman" w:hAnsi="Times New Roman"/>
@@ -2676,34 +2651,7 @@
                 <w:rFonts w:ascii="Times New Roman" w:cs="Times New Roman" w:eastAsia="Times New Roman" w:hAnsi="Times New Roman"/>
                 <w:rtl w:val="0"/>
               </w:rPr>
-              <w:t xml:space="preserve">2- send “NewUser” Or “OldUser” as response</w:t>
-            </w:r>
-          </w:p>
-          <w:p>
-            <w:pPr>
-              <w:spacing w:after="0" w:line="240" w:lineRule="auto"/>
-              <w:rPr/>
-            </w:pPr>
-            <w:r>
-              <w:rPr>
-                <w:rtl w:val="0"/>
-              </w:rPr>
-            </w:r>
-          </w:p>
-          <w:p>
-            <w:pPr>
-              <w:spacing w:after="0" w:line="240" w:lineRule="auto"/>
-              <w:ind w:firstLine="720"/>
-              <w:rPr>
-                <w:rFonts w:ascii="Times New Roman" w:cs="Times New Roman" w:eastAsia="Times New Roman" w:hAnsi="Times New Roman"/>
-              </w:rPr>
-            </w:pPr>
-            <w:r>
-              <w:rPr>
-                <w:rFonts w:ascii="Times New Roman" w:cs="Times New Roman" w:eastAsia="Times New Roman" w:hAnsi="Times New Roman"/>
-                <w:rtl w:val="0"/>
-              </w:rPr>
-              <w:t xml:space="preserve">S-2: Store User Info:</w:t>
+              <w:t xml:space="preserve">2- send last transactions and balance  to user</w:t>
             </w:r>
           </w:p>
           <w:p>
@@ -2716,10 +2664,24 @@
             </w:pPr>
             <w:r>
               <w:rPr>
-                <w:rFonts w:ascii="Times New Roman" w:cs="Times New Roman" w:eastAsia="Times New Roman" w:hAnsi="Times New Roman"/>
-                <w:rtl w:val="0"/>
-              </w:rPr>
-              <w:t xml:space="preserve">1- Server will generate a unique token</w:t>
+                <w:rtl w:val="0"/>
+              </w:rPr>
+            </w:r>
+          </w:p>
+          <w:p>
+            <w:pPr>
+              <w:spacing w:after="0" w:line="240" w:lineRule="auto"/>
+              <w:ind w:left="0" w:firstLine="0"/>
+              <w:rPr>
+                <w:rFonts w:ascii="Times New Roman" w:cs="Times New Roman" w:eastAsia="Times New Roman" w:hAnsi="Times New Roman"/>
+              </w:rPr>
+            </w:pPr>
+            <w:r>
+              <w:rPr>
+                <w:rFonts w:ascii="Times New Roman" w:cs="Times New Roman" w:eastAsia="Times New Roman" w:hAnsi="Times New Roman"/>
+                <w:rtl w:val="0"/>
+              </w:rPr>
+              <w:t xml:space="preserve">S-2: Charging:</w:t>
             </w:r>
           </w:p>
           <w:p>
@@ -2735,7 +2697,7 @@
                 <w:rFonts w:ascii="Times New Roman" w:cs="Times New Roman" w:eastAsia="Times New Roman" w:hAnsi="Times New Roman"/>
                 <w:rtl w:val="0"/>
               </w:rPr>
-              <w:t xml:space="preserve">2- Server will Store user information and his token in Database</w:t>
+              <w:t xml:space="preserve">1- user select “charge” button </w:t>
             </w:r>
           </w:p>
           <w:p>
@@ -2751,7 +2713,39 @@
                 <w:rFonts w:ascii="Times New Roman" w:cs="Times New Roman" w:eastAsia="Times New Roman" w:hAnsi="Times New Roman"/>
                 <w:rtl w:val="0"/>
               </w:rPr>
-              <w:t xml:space="preserve">3- Server send user’s token as response</w:t>
+              <w:t xml:space="preserve">2- user select type and amount of charge </w:t>
+            </w:r>
+          </w:p>
+          <w:p>
+            <w:pPr>
+              <w:spacing w:after="0" w:line="240" w:lineRule="auto"/>
+              <w:ind w:left="720" w:firstLine="720"/>
+              <w:rPr>
+                <w:rFonts w:ascii="Times New Roman" w:cs="Times New Roman" w:eastAsia="Times New Roman" w:hAnsi="Times New Roman"/>
+              </w:rPr>
+            </w:pPr>
+            <w:r>
+              <w:rPr>
+                <w:rFonts w:ascii="Times New Roman" w:cs="Times New Roman" w:eastAsia="Times New Roman" w:hAnsi="Times New Roman"/>
+                <w:rtl w:val="0"/>
+              </w:rPr>
+              <w:t xml:space="preserve">3-Depending on the type of charge, the operation is performed</w:t>
+            </w:r>
+          </w:p>
+          <w:p>
+            <w:pPr>
+              <w:spacing w:after="0" w:line="240" w:lineRule="auto"/>
+              <w:ind w:left="720" w:firstLine="720"/>
+              <w:rPr>
+                <w:rFonts w:ascii="Times New Roman" w:cs="Times New Roman" w:eastAsia="Times New Roman" w:hAnsi="Times New Roman"/>
+              </w:rPr>
+            </w:pPr>
+            <w:r>
+              <w:rPr>
+                <w:rFonts w:ascii="Times New Roman" w:cs="Times New Roman" w:eastAsia="Times New Roman" w:hAnsi="Times New Roman"/>
+                <w:rtl w:val="0"/>
+              </w:rPr>
+              <w:t xml:space="preserve">4- after successful charging server saves  the transaction and changes the balance </w:t>
             </w:r>
           </w:p>
           <w:p>
@@ -2797,23 +2791,7 @@
                 <w:rtl w:val="0"/>
               </w:rPr>
               <w:tab/>
-              <w:t xml:space="preserve">S-1 -&gt; (1) : if server found a match, registration page will not be shown and login process will </w:t>
-            </w:r>
-          </w:p>
-          <w:p>
-            <w:pPr>
-              <w:spacing w:after="0" w:line="240" w:lineRule="auto"/>
-              <w:ind w:firstLine="720"/>
-              <w:rPr>
-                <w:rFonts w:ascii="Times New Roman" w:cs="Times New Roman" w:eastAsia="Times New Roman" w:hAnsi="Times New Roman"/>
-              </w:rPr>
-            </w:pPr>
-            <w:r>
-              <w:rPr>
-                <w:rFonts w:ascii="Times New Roman" w:cs="Times New Roman" w:eastAsia="Times New Roman" w:hAnsi="Times New Roman"/>
-                <w:rtl w:val="0"/>
-              </w:rPr>
-              <w:t xml:space="preserve">start</w:t>
+              <w:t xml:space="preserve">S-2 -&gt; (1) : If the charge was not successful, the server will return the error</w:t>
             </w:r>
           </w:p>
           <w:p>
@@ -3181,7 +3159,7 @@
                 <w:rFonts w:ascii="Times New Roman" w:cs="Times New Roman" w:eastAsia="Times New Roman" w:hAnsi="Times New Roman"/>
                 <w:rtl w:val="0"/>
               </w:rPr>
-              <w:t xml:space="preserve">Type : external  </w:t>
+              <w:t xml:space="preserve">Type : External </w:t>
             </w:r>
           </w:p>
           <w:p>
@@ -3931,7 +3909,7 @@
                 <w:u w:val="single"/>
                 <w:rtl w:val="0"/>
               </w:rPr>
-              <w:t xml:space="preserve">Medium</w:t>
+              <w:t xml:space="preserve">High</w:t>
             </w:r>
             <w:r>
               <w:rPr>
@@ -3959,7 +3937,7 @@
                 <w:rFonts w:ascii="Times New Roman" w:cs="Times New Roman" w:eastAsia="Times New Roman" w:hAnsi="Times New Roman"/>
                 <w:rtl w:val="0"/>
               </w:rPr>
-              <w:t xml:space="preserve">Primary Actor : New User</w:t>
+              <w:t xml:space="preserve">Primary Actor : Old User</w:t>
             </w:r>
           </w:p>
         </w:tc>
@@ -4008,7 +3986,7 @@
               <w:rPr>
                 <w:rtl w:val="0"/>
               </w:rPr>
-              <w:t xml:space="preserve">new user: wants to make a registration</w:t>
+              <w:t xml:space="preserve">old user: wants to find out best direction to his destination</w:t>
             </w:r>
           </w:p>
           <w:p>
@@ -4097,44 +4075,46 @@
                 <w:rFonts w:ascii="Times New Roman" w:cs="Times New Roman" w:eastAsia="Times New Roman" w:hAnsi="Times New Roman"/>
                 <w:rtl w:val="0"/>
               </w:rPr>
-              <w:t xml:space="preserve">Trigger:  User Send His phone number to Server while its not exist in Database</w:t>
-            </w:r>
-          </w:p>
-          <w:p>
-            <w:pPr>
-              <w:spacing w:after="0" w:line="240" w:lineRule="auto"/>
-              <w:rPr/>
-            </w:pPr>
-            <w:r>
-              <w:rPr>
-                <w:rtl w:val="0"/>
-              </w:rPr>
-            </w:r>
-          </w:p>
-          <w:p>
-            <w:pPr>
-              <w:spacing w:after="0" w:line="240" w:lineRule="auto"/>
-              <w:rPr/>
-            </w:pPr>
-            <w:r>
-              <w:rPr>
-                <w:rtl w:val="0"/>
-              </w:rPr>
-            </w:r>
-          </w:p>
-          <w:p>
-            <w:pPr>
-              <w:spacing w:after="0" w:line="240" w:lineRule="auto"/>
-              <w:rPr>
-                <w:rFonts w:ascii="Times New Roman" w:cs="Times New Roman" w:eastAsia="Times New Roman" w:hAnsi="Times New Roman"/>
-              </w:rPr>
-            </w:pPr>
-            <w:r>
-              <w:rPr>
-                <w:rFonts w:ascii="Times New Roman" w:cs="Times New Roman" w:eastAsia="Times New Roman" w:hAnsi="Times New Roman"/>
-                <w:rtl w:val="0"/>
-              </w:rPr>
-              <w:t xml:space="preserve">Type : </w:t>
+              <w:t xml:space="preserve">Trigger:  user click on smart routing button</w:t>
+            </w:r>
+          </w:p>
+          <w:p>
+            <w:pPr>
+              <w:spacing w:after="0" w:line="240" w:lineRule="auto"/>
+              <w:rPr/>
+            </w:pPr>
+            <w:r>
+              <w:rPr>
+                <w:rtl w:val="0"/>
+              </w:rPr>
+            </w:r>
+          </w:p>
+          <w:p>
+            <w:pPr>
+              <w:spacing w:after="0" w:line="240" w:lineRule="auto"/>
+              <w:rPr>
+                <w:rFonts w:ascii="Times New Roman" w:cs="Times New Roman" w:eastAsia="Times New Roman" w:hAnsi="Times New Roman"/>
+              </w:rPr>
+            </w:pPr>
+            <w:r>
+              <w:rPr>
+                <w:rFonts w:ascii="Times New Roman" w:cs="Times New Roman" w:eastAsia="Times New Roman" w:hAnsi="Times New Roman"/>
+                <w:rtl w:val="0"/>
+              </w:rPr>
+              <w:t xml:space="preserve">Type : external</w:t>
+            </w:r>
+          </w:p>
+          <w:p>
+            <w:pPr>
+              <w:spacing w:after="0" w:line="240" w:lineRule="auto"/>
+              <w:rPr>
+                <w:rFonts w:ascii="Times New Roman" w:cs="Times New Roman" w:eastAsia="Times New Roman" w:hAnsi="Times New Roman"/>
+              </w:rPr>
+            </w:pPr>
+            <w:r>
+              <w:rPr>
+                <w:rtl w:val="0"/>
+              </w:rPr>
             </w:r>
           </w:p>
         </w:tc>
@@ -4153,7 +4133,7 @@
               <w:rPr>
                 <w:rtl w:val="0"/>
               </w:rPr>
-              <w:t xml:space="preserve">Relationships :</w:t>
+              <w:t xml:space="preserve">Relationships : non</w:t>
             </w:r>
           </w:p>
           <w:p>
@@ -4244,7 +4224,7 @@
                 <w:rFonts w:ascii="Times New Roman" w:cs="Times New Roman" w:eastAsia="Times New Roman" w:hAnsi="Times New Roman"/>
                 <w:rtl w:val="0"/>
               </w:rPr>
-              <w:t xml:space="preserve">the user Enter his phone number and submit it</w:t>
+              <w:t xml:space="preserve">user choose his score and destination on google map</w:t>
             </w:r>
           </w:p>
           <w:p>
@@ -4257,14 +4237,15 @@
               <w:ind w:left="720" w:hanging="360"/>
               <w:rPr>
                 <w:rFonts w:ascii="Times New Roman" w:cs="Times New Roman" w:eastAsia="Times New Roman" w:hAnsi="Times New Roman"/>
-              </w:rPr>
-            </w:pPr>
-            <w:r>
-              <w:rPr>
-                <w:rFonts w:ascii="Times New Roman" w:cs="Times New Roman" w:eastAsia="Times New Roman" w:hAnsi="Times New Roman"/>
-                <w:rtl w:val="0"/>
-              </w:rPr>
-              <w:t xml:space="preserve">the phone number will be send to server and check there</w:t>
+                <w:u w:val="none"/>
+              </w:rPr>
+            </w:pPr>
+            <w:r>
+              <w:rPr>
+                <w:rFonts w:ascii="Times New Roman" w:cs="Times New Roman" w:eastAsia="Times New Roman" w:hAnsi="Times New Roman"/>
+                <w:rtl w:val="0"/>
+              </w:rPr>
+              <w:t xml:space="preserve">user will set his filter on search result</w:t>
             </w:r>
           </w:p>
           <w:p>
@@ -4277,14 +4258,15 @@
               <w:ind w:left="720" w:hanging="360"/>
               <w:rPr>
                 <w:rFonts w:ascii="Times New Roman" w:cs="Times New Roman" w:eastAsia="Times New Roman" w:hAnsi="Times New Roman"/>
-              </w:rPr>
-            </w:pPr>
-            <w:r>
-              <w:rPr>
-                <w:rFonts w:ascii="Times New Roman" w:cs="Times New Roman" w:eastAsia="Times New Roman" w:hAnsi="Times New Roman"/>
-                <w:rtl w:val="0"/>
-              </w:rPr>
-              <w:t xml:space="preserve">since his a new User so will be asked to enter his information</w:t>
+                <w:u w:val="none"/>
+              </w:rPr>
+            </w:pPr>
+            <w:r>
+              <w:rPr>
+                <w:rFonts w:ascii="Times New Roman" w:cs="Times New Roman" w:eastAsia="Times New Roman" w:hAnsi="Times New Roman"/>
+                <w:rtl w:val="0"/>
+              </w:rPr>
+              <w:t xml:space="preserve">coordinates and filters will be send to server </w:t>
             </w:r>
           </w:p>
           <w:p>
@@ -4297,14 +4279,36 @@
               <w:ind w:left="720" w:hanging="360"/>
               <w:rPr>
                 <w:rFonts w:ascii="Times New Roman" w:cs="Times New Roman" w:eastAsia="Times New Roman" w:hAnsi="Times New Roman"/>
-              </w:rPr>
-            </w:pPr>
-            <w:r>
-              <w:rPr>
-                <w:rFonts w:ascii="Times New Roman" w:cs="Times New Roman" w:eastAsia="Times New Roman" w:hAnsi="Times New Roman"/>
-                <w:rtl w:val="0"/>
-              </w:rPr>
-              <w:t xml:space="preserve">the user info will be send for server to be stored</w:t>
+                <w:u w:val="none"/>
+              </w:rPr>
+            </w:pPr>
+            <w:r>
+              <w:rPr>
+                <w:rFonts w:ascii="Times New Roman" w:cs="Times New Roman" w:eastAsia="Times New Roman" w:hAnsi="Times New Roman"/>
+                <w:rtl w:val="0"/>
+              </w:rPr>
+              <w:t xml:space="preserve">server will find out best way based on vehicle and other user’s factor</w:t>
+            </w:r>
+          </w:p>
+          <w:p>
+            <w:pPr>
+              <w:numPr>
+                <w:ilvl w:val="0"/>
+                <w:numId w:val="1"/>
+              </w:numPr>
+              <w:spacing w:after="0" w:line="240" w:lineRule="auto"/>
+              <w:ind w:left="720" w:hanging="360"/>
+              <w:rPr>
+                <w:rFonts w:ascii="Times New Roman" w:cs="Times New Roman" w:eastAsia="Times New Roman" w:hAnsi="Times New Roman"/>
+                <w:u w:val="none"/>
+              </w:rPr>
+            </w:pPr>
+            <w:r>
+              <w:rPr>
+                <w:rFonts w:ascii="Times New Roman" w:cs="Times New Roman" w:eastAsia="Times New Roman" w:hAnsi="Times New Roman"/>
+                <w:rtl w:val="0"/>
+              </w:rPr>
+              <w:t xml:space="preserve">response of server will be show to user</w:t>
             </w:r>
           </w:p>
           <w:p>
@@ -4360,7 +4364,7 @@
                 <w:rFonts w:ascii="Times New Roman" w:cs="Times New Roman" w:eastAsia="Times New Roman" w:hAnsi="Times New Roman"/>
                 <w:rtl w:val="0"/>
               </w:rPr>
-              <w:t xml:space="preserve">S-1: Check phone number by Server: </w:t>
+              <w:t xml:space="preserve">             S-1: find source coordinate : </w:t>
             </w:r>
           </w:p>
           <w:p>
@@ -4376,7 +4380,34 @@
                 <w:rFonts w:ascii="Times New Roman" w:cs="Times New Roman" w:eastAsia="Times New Roman" w:hAnsi="Times New Roman"/>
                 <w:rtl w:val="0"/>
               </w:rPr>
-              <w:t xml:space="preserve">1- server will check database for finding a match with sent  phone number</w:t>
+              <w:t xml:space="preserve">1- find the location of user By GPS</w:t>
+            </w:r>
+          </w:p>
+          <w:p>
+            <w:pPr>
+              <w:spacing w:after="0" w:line="240" w:lineRule="auto"/>
+              <w:rPr/>
+            </w:pPr>
+            <w:r>
+              <w:rPr>
+                <w:rtl w:val="0"/>
+              </w:rPr>
+            </w:r>
+          </w:p>
+          <w:p>
+            <w:pPr>
+              <w:spacing w:after="0" w:line="240" w:lineRule="auto"/>
+              <w:ind w:firstLine="720"/>
+              <w:rPr>
+                <w:rFonts w:ascii="Times New Roman" w:cs="Times New Roman" w:eastAsia="Times New Roman" w:hAnsi="Times New Roman"/>
+              </w:rPr>
+            </w:pPr>
+            <w:r>
+              <w:rPr>
+                <w:rFonts w:ascii="Times New Roman" w:cs="Times New Roman" w:eastAsia="Times New Roman" w:hAnsi="Times New Roman"/>
+                <w:rtl w:val="0"/>
+              </w:rPr>
+              <w:t xml:space="preserve">S-2: pin result:</w:t>
             </w:r>
           </w:p>
           <w:p>
@@ -4392,34 +4423,7 @@
                 <w:rFonts w:ascii="Times New Roman" w:cs="Times New Roman" w:eastAsia="Times New Roman" w:hAnsi="Times New Roman"/>
                 <w:rtl w:val="0"/>
               </w:rPr>
-              <w:t xml:space="preserve">2- send “NewUser” Or “OldUser” as response</w:t>
-            </w:r>
-          </w:p>
-          <w:p>
-            <w:pPr>
-              <w:spacing w:after="0" w:line="240" w:lineRule="auto"/>
-              <w:rPr/>
-            </w:pPr>
-            <w:r>
-              <w:rPr>
-                <w:rtl w:val="0"/>
-              </w:rPr>
-            </w:r>
-          </w:p>
-          <w:p>
-            <w:pPr>
-              <w:spacing w:after="0" w:line="240" w:lineRule="auto"/>
-              <w:ind w:firstLine="720"/>
-              <w:rPr>
-                <w:rFonts w:ascii="Times New Roman" w:cs="Times New Roman" w:eastAsia="Times New Roman" w:hAnsi="Times New Roman"/>
-              </w:rPr>
-            </w:pPr>
-            <w:r>
-              <w:rPr>
-                <w:rFonts w:ascii="Times New Roman" w:cs="Times New Roman" w:eastAsia="Times New Roman" w:hAnsi="Times New Roman"/>
-                <w:rtl w:val="0"/>
-              </w:rPr>
-              <w:t xml:space="preserve">S-2: Store User Info:</w:t>
+              <w:t xml:space="preserve">1-user choose one of server response</w:t>
             </w:r>
           </w:p>
           <w:p>
@@ -4435,7 +4439,7 @@
                 <w:rFonts w:ascii="Times New Roman" w:cs="Times New Roman" w:eastAsia="Times New Roman" w:hAnsi="Times New Roman"/>
                 <w:rtl w:val="0"/>
               </w:rPr>
-              <w:t xml:space="preserve">1- Server will generate a unique token</w:t>
+              <w:t xml:space="preserve">2- user can pin the result</w:t>
             </w:r>
           </w:p>
           <w:p>
@@ -4451,23 +4455,7 @@
                 <w:rFonts w:ascii="Times New Roman" w:cs="Times New Roman" w:eastAsia="Times New Roman" w:hAnsi="Times New Roman"/>
                 <w:rtl w:val="0"/>
               </w:rPr>
-              <w:t xml:space="preserve">2- Server will Store user information and his token in Database</w:t>
-            </w:r>
-          </w:p>
-          <w:p>
-            <w:pPr>
-              <w:spacing w:after="0" w:line="240" w:lineRule="auto"/>
-              <w:ind w:left="720" w:firstLine="720"/>
-              <w:rPr>
-                <w:rFonts w:ascii="Times New Roman" w:cs="Times New Roman" w:eastAsia="Times New Roman" w:hAnsi="Times New Roman"/>
-              </w:rPr>
-            </w:pPr>
-            <w:r>
-              <w:rPr>
-                <w:rFonts w:ascii="Times New Roman" w:cs="Times New Roman" w:eastAsia="Times New Roman" w:hAnsi="Times New Roman"/>
-                <w:rtl w:val="0"/>
-              </w:rPr>
-              <w:t xml:space="preserve">3- Server send user’s token as response</w:t>
+              <w:t xml:space="preserve">3- pinned result will be show in Main page</w:t>
             </w:r>
           </w:p>
           <w:p>
@@ -4497,7 +4485,7 @@
               <w:rPr>
                 <w:rtl w:val="0"/>
               </w:rPr>
-              <w:t xml:space="preserve">Alternate/Exceptional Flows: </w:t>
+              <w:t xml:space="preserve">Alternate/Exceptional Flows: non</w:t>
             </w:r>
           </w:p>
           <w:p>
@@ -5982,31 +5970,13 @@
           <w:p>
             <w:pPr>
               <w:spacing w:after="0" w:line="240" w:lineRule="auto"/>
-              <w:rPr>
-                <w:rFonts w:ascii="Times New Roman" w:cs="Times New Roman" w:eastAsia="Times New Roman" w:hAnsi="Times New Roman"/>
-              </w:rPr>
+              <w:rPr/>
             </w:pPr>
             <w:r>
               <w:rPr>
                 <w:rtl w:val="0"/>
               </w:rPr>
               <w:t xml:space="preserve">Alternate/Exceptional Flows:  Non</w:t>
-            </w:r>
-            <w:r>
-              <w:rPr>
-                <w:rtl w:val="0"/>
-              </w:rPr>
-            </w:r>
-          </w:p>
-          <w:p>
-            <w:pPr>
-              <w:spacing w:after="0" w:line="240" w:lineRule="auto"/>
-              <w:rPr/>
-            </w:pPr>
-            <w:r>
-              <w:rPr>
-                <w:rtl w:val="0"/>
-              </w:rPr>
             </w:r>
           </w:p>
         </w:tc>
@@ -6014,29 +5984,7 @@
     </w:tbl>
     <w:p>
       <w:pPr>
-        <w:jc w:val="center"/>
-        <w:rPr/>
-      </w:pPr>
-      <w:r>
-        <w:rPr>
-          <w:rtl w:val="0"/>
-        </w:rPr>
-      </w:r>
-    </w:p>
-    <w:p>
-      <w:pPr>
-        <w:jc w:val="center"/>
-        <w:rPr/>
-      </w:pPr>
-      <w:r>
-        <w:rPr>
-          <w:rtl w:val="0"/>
-        </w:rPr>
-      </w:r>
-    </w:p>
-    <w:p>
-      <w:pPr>
-        <w:jc w:val="center"/>
+        <w:jc w:val="left"/>
         <w:rPr/>
       </w:pPr>
       <w:r>
@@ -6185,7 +6133,7 @@
                 <w:rFonts w:ascii="Times New Roman" w:cs="Times New Roman" w:eastAsia="Times New Roman" w:hAnsi="Times New Roman"/>
                 <w:rtl w:val="0"/>
               </w:rPr>
-              <w:t xml:space="preserve">Primary Actor : New User</w:t>
+              <w:t xml:space="preserve">Primary Actor : old User</w:t>
             </w:r>
           </w:p>
         </w:tc>
@@ -6234,7 +6182,7 @@
               <w:rPr>
                 <w:rtl w:val="0"/>
               </w:rPr>
-              <w:t xml:space="preserve">new user: wants to make a registration</w:t>
+              <w:t xml:space="preserve">o user: wants to make a registration</w:t>
             </w:r>
           </w:p>
           <w:p>

</xml_diff>